<commit_message>
updated report and PyCitySchools
</commit_message>
<xml_diff>
--- a/Written Report.docx
+++ b/Written Report.docx
@@ -2,16 +2,20 @@
 <file path=word/document.xml><?xml version="1.0" encoding="utf-8"?>
 <w:document xmlns:wpc="http://schemas.microsoft.com/office/word/2010/wordprocessingCanvas" xmlns:cx="http://schemas.microsoft.com/office/drawing/2014/chartex" xmlns:cx1="http://schemas.microsoft.com/office/drawing/2015/9/8/chartex" xmlns:cx2="http://schemas.microsoft.com/office/drawing/2015/10/21/chartex" xmlns:cx3="http://schemas.microsoft.com/office/drawing/2016/5/9/chartex" xmlns:cx4="http://schemas.microsoft.com/office/drawing/2016/5/10/chartex" xmlns:cx5="http://schemas.microsoft.com/office/drawing/2016/5/11/chartex" xmlns:cx6="http://schemas.microsoft.com/office/drawing/2016/5/12/chartex" xmlns:cx7="http://schemas.microsoft.com/office/drawing/2016/5/13/chartex" xmlns:cx8="http://schemas.microsoft.com/office/drawing/2016/5/14/chartex" xmlns:mc="http://schemas.openxmlformats.org/markup-compatibility/2006" xmlns:aink="http://schemas.microsoft.com/office/drawing/2016/ink" xmlns:am3d="http://schemas.microsoft.com/office/drawing/2017/model3d" xmlns:o="urn:schemas-microsoft-com:office:office" xmlns:oel="http://schemas.microsoft.com/office/2019/extlst" xmlns:r="http://schemas.openxmlformats.org/officeDocument/2006/relationships" xmlns:m="http://schemas.openxmlformats.org/officeDocument/2006/math" xmlns:v="urn:schemas-microsoft-com:vml" xmlns:wp14="http://schemas.microsoft.com/office/word/2010/wordprocessingDrawing" xmlns:wp="http://schemas.openxmlformats.org/drawingml/2006/wordprocessingDrawing" xmlns:w10="urn:schemas-microsoft-com:office:word" xmlns:w="http://schemas.openxmlformats.org/wordprocessingml/2006/main" xmlns:w14="http://schemas.microsoft.com/office/word/2010/wordml" xmlns:w15="http://schemas.microsoft.com/office/word/2012/wordml" xmlns:w16cex="http://schemas.microsoft.com/office/word/2018/wordml/cex" xmlns:w16cid="http://schemas.microsoft.com/office/word/2016/wordml/cid" xmlns:w16="http://schemas.microsoft.com/office/word/2018/wordml" xmlns:w16sdtdh="http://schemas.microsoft.com/office/word/2020/wordml/sdtdatahash" xmlns:w16se="http://schemas.microsoft.com/office/word/2015/wordml/symex" xmlns:wpg="http://schemas.microsoft.com/office/word/2010/wordprocessingGroup" xmlns:wpi="http://schemas.microsoft.com/office/word/2010/wordprocessingInk" xmlns:wne="http://schemas.microsoft.com/office/word/2006/wordml" xmlns:wps="http://schemas.microsoft.com/office/word/2010/wordprocessingShape" mc:Ignorable="w14 w15 w16se w16cid w16 w16cex w16sdtdh wp14">
   <w:body>
-    <w:p/>
+    <w:p>
+      <w:pPr>
+        <w:pStyle w:val="Title"/>
+      </w:pPr>
+      <w:r>
+        <w:t>Summary of the Analysis</w:t>
+      </w:r>
+    </w:p>
     <w:p>
       <w:pPr>
         <w:tabs>
           <w:tab w:val="left" w:pos="5193"/>
         </w:tabs>
       </w:pPr>
-      <w:r>
-        <w:t>Independent schools not only have higher average scores on average they have even higher passing scores.</w:t>
-      </w:r>
     </w:p>
     <w:p>
       <w:pPr>
@@ -19,6 +23,63 @@
           <w:tab w:val="left" w:pos="5193"/>
         </w:tabs>
       </w:pPr>
+      <w:r>
+        <w:t>After analysing data on 15 schools which include</w:t>
+      </w:r>
+      <w:r>
+        <w:t>d</w:t>
+      </w:r>
+      <w:r>
+        <w:t xml:space="preserve"> </w:t>
+      </w:r>
+      <w:r>
+        <w:t xml:space="preserve">39,170 </w:t>
+      </w:r>
+      <w:r>
+        <w:t xml:space="preserve">students, </w:t>
+      </w:r>
+      <w:r>
+        <w:t>various tables summar</w:t>
+      </w:r>
+      <w:r>
+        <w:t>ising the overall</w:t>
+      </w:r>
+      <w:r>
+        <w:t xml:space="preserve"> data </w:t>
+      </w:r>
+      <w:r>
+        <w:t>were</w:t>
+      </w:r>
+      <w:r>
+        <w:t xml:space="preserve"> produced comparing the student math and reading scores against </w:t>
+      </w:r>
+      <w:r>
+        <w:t xml:space="preserve">each of the schools, </w:t>
+      </w:r>
+      <w:r>
+        <w:t>the student year groups 9 to 12</w:t>
+      </w:r>
+      <w:r>
+        <w:t xml:space="preserve">, </w:t>
+      </w:r>
+      <w:r>
+        <w:t xml:space="preserve">the amount </w:t>
+      </w:r>
+      <w:r>
+        <w:t>spent</w:t>
+      </w:r>
+      <w:r>
+        <w:t xml:space="preserve"> on the students, </w:t>
+      </w:r>
+      <w:r>
+        <w:t xml:space="preserve">the </w:t>
+      </w:r>
+      <w:r>
+        <w:t xml:space="preserve">size of the schools, and if the schools are </w:t>
+      </w:r>
+      <w:r>
+        <w:t>government or independent.</w:t>
+      </w:r>
     </w:p>
     <w:p>
       <w:pPr>
@@ -26,17 +87,6 @@
           <w:tab w:val="left" w:pos="5193"/>
         </w:tabs>
       </w:pPr>
-      <w:r>
-        <w:t xml:space="preserve">Smaller schools </w:t>
-      </w:r>
-      <w:proofErr w:type="gramStart"/>
-      <w:r>
-        <w:t>are have</w:t>
-      </w:r>
-      <w:proofErr w:type="gramEnd"/>
-      <w:r>
-        <w:t xml:space="preserve"> higher scores than larger schools and if a student passes they are more likely to have a higher passing score than their larger school.</w:t>
-      </w:r>
     </w:p>
     <w:p>
       <w:pPr>
@@ -44,6 +94,54 @@
           <w:tab w:val="left" w:pos="5193"/>
         </w:tabs>
       </w:pPr>
+      <w:r>
+        <w:t>C</w:t>
+      </w:r>
+      <w:r>
+        <w:t xml:space="preserve">omparing the </w:t>
+      </w:r>
+      <w:r>
+        <w:t>schools by</w:t>
+      </w:r>
+      <w:r>
+        <w:t xml:space="preserve"> </w:t>
+      </w:r>
+      <w:r>
+        <w:t xml:space="preserve">the average scores </w:t>
+      </w:r>
+      <w:r>
+        <w:t>for reading and math</w:t>
+      </w:r>
+      <w:r>
+        <w:t xml:space="preserve"> and</w:t>
+      </w:r>
+      <w:r>
+        <w:t xml:space="preserve"> the number of students that passed </w:t>
+      </w:r>
+      <w:r>
+        <w:t>for reading and math individually and combined.</w:t>
+      </w:r>
+      <w:r>
+        <w:t xml:space="preserve"> </w:t>
+      </w:r>
+      <w:r>
+        <w:t>All</w:t>
+      </w:r>
+      <w:r>
+        <w:t xml:space="preserve"> the schools in the </w:t>
+      </w:r>
+      <w:r>
+        <w:t xml:space="preserve">data had </w:t>
+      </w:r>
+      <w:r>
+        <w:t>over 80% of the s</w:t>
+      </w:r>
+      <w:r>
+        <w:t xml:space="preserve">tudents passing one subject and </w:t>
+      </w:r>
+      <w:r>
+        <w:t>none of the schools had less than 66% of students passing both subjects.</w:t>
+      </w:r>
     </w:p>
     <w:p>
       <w:pPr>
@@ -51,9 +149,6 @@
           <w:tab w:val="left" w:pos="5193"/>
         </w:tabs>
       </w:pPr>
-      <w:r>
-        <w:t>The range $585 to $630 spent per student gives the best scores for the amount spent any less or more garners lower grades.</w:t>
-      </w:r>
     </w:p>
     <w:p>
       <w:pPr>
@@ -61,6 +156,45 @@
           <w:tab w:val="left" w:pos="5193"/>
         </w:tabs>
       </w:pPr>
+      <w:r>
+        <w:t xml:space="preserve">The average passing scores </w:t>
+      </w:r>
+      <w:r>
+        <w:t>for</w:t>
+      </w:r>
+      <w:r>
+        <w:t xml:space="preserve"> each of the</w:t>
+      </w:r>
+      <w:r>
+        <w:t xml:space="preserve"> subjects</w:t>
+      </w:r>
+      <w:r>
+        <w:t xml:space="preserve"> </w:t>
+      </w:r>
+      <w:r>
+        <w:t>are</w:t>
+      </w:r>
+      <w:r>
+        <w:t xml:space="preserve"> </w:t>
+      </w:r>
+      <w:r>
+        <w:t xml:space="preserve">within 3 points </w:t>
+      </w:r>
+      <w:r>
+        <w:t xml:space="preserve">on </w:t>
+      </w:r>
+      <w:r>
+        <w:t>either side of 70 for all schools.</w:t>
+      </w:r>
+      <w:r>
+        <w:t xml:space="preserve"> The scores were similar across </w:t>
+      </w:r>
+      <w:r>
+        <w:t>all year levels and schools</w:t>
+      </w:r>
+      <w:r>
+        <w:t>, the amount spent, school size and type of school.</w:t>
+      </w:r>
     </w:p>
     <w:p>
       <w:pPr>
@@ -68,23 +202,237 @@
           <w:tab w:val="left" w:pos="5193"/>
         </w:tabs>
       </w:pPr>
-      <w:r>
-        <w:t xml:space="preserve">There have been no dramatic changes in the </w:t>
-      </w:r>
-      <w:r>
-        <w:t xml:space="preserve">average scores between the year groups with </w:t>
-      </w:r>
-      <w:r>
-        <w:t xml:space="preserve">only a few points difference between the </w:t>
-      </w:r>
-      <w:r>
-        <w:t>cohorts</w:t>
-      </w:r>
-      <w:r>
-        <w:t xml:space="preserve"> year </w:t>
-      </w:r>
-      <w:r>
-        <w:t xml:space="preserve">9 to 12 doesn’t have </w:t>
+    </w:p>
+    <w:p>
+      <w:pPr>
+        <w:pStyle w:val="Title"/>
+      </w:pPr>
+      <w:r>
+        <w:t>Conclusions or Comparisons</w:t>
+      </w:r>
+    </w:p>
+    <w:p>
+      <w:pPr>
+        <w:tabs>
+          <w:tab w:val="left" w:pos="5193"/>
+        </w:tabs>
+      </w:pPr>
+    </w:p>
+    <w:p>
+      <w:pPr>
+        <w:pStyle w:val="ListParagraph"/>
+        <w:numPr>
+          <w:ilvl w:val="0"/>
+          <w:numId w:val="1"/>
+        </w:numPr>
+        <w:tabs>
+          <w:tab w:val="left" w:pos="5193"/>
+        </w:tabs>
+      </w:pPr>
+      <w:r>
+        <w:t>Top-performing</w:t>
+      </w:r>
+      <w:r>
+        <w:t xml:space="preserve"> </w:t>
+      </w:r>
+      <w:r>
+        <w:t>schools</w:t>
+      </w:r>
+      <w:r>
+        <w:t xml:space="preserve"> </w:t>
+      </w:r>
+      <w:r>
+        <w:t>are more likely to have</w:t>
+      </w:r>
+      <w:r>
+        <w:t xml:space="preserve"> fewer</w:t>
+      </w:r>
+      <w:r>
+        <w:t xml:space="preserve"> students and </w:t>
+      </w:r>
+      <w:r>
+        <w:t>are</w:t>
+      </w:r>
+      <w:r>
+        <w:t xml:space="preserve"> independent </w:t>
+      </w:r>
+      <w:r>
+        <w:t>schools</w:t>
+      </w:r>
+      <w:r>
+        <w:t xml:space="preserve"> with spending in the </w:t>
+      </w:r>
+      <w:r>
+        <w:t>$58</w:t>
+      </w:r>
+      <w:r>
+        <w:t>5</w:t>
+      </w:r>
+      <w:r>
+        <w:t>-$6</w:t>
+      </w:r>
+      <w:r>
+        <w:t>30</w:t>
+      </w:r>
+      <w:r>
+        <w:t>.</w:t>
+      </w:r>
+      <w:r>
+        <w:t xml:space="preserve"> This is </w:t>
+      </w:r>
+      <w:r>
+        <w:t>supported</w:t>
+      </w:r>
+      <w:r>
+        <w:t xml:space="preserve"> </w:t>
+      </w:r>
+      <w:r>
+        <w:t xml:space="preserve">by </w:t>
+      </w:r>
+      <w:r>
+        <w:t xml:space="preserve">the comparisons of scores by spending, </w:t>
+      </w:r>
+      <w:r>
+        <w:t>the school</w:t>
+      </w:r>
+      <w:r>
+        <w:t>s by</w:t>
+      </w:r>
+      <w:r>
+        <w:t xml:space="preserve"> </w:t>
+      </w:r>
+      <w:r>
+        <w:t>size</w:t>
+      </w:r>
+      <w:r>
+        <w:t xml:space="preserve"> and </w:t>
+      </w:r>
+      <w:r>
+        <w:t>schools</w:t>
+      </w:r>
+      <w:r>
+        <w:t xml:space="preserve"> by </w:t>
+      </w:r>
+      <w:r>
+        <w:t>type</w:t>
+      </w:r>
+      <w:r>
+        <w:t>.</w:t>
+      </w:r>
+      <w:r>
+        <w:t xml:space="preserve"> </w:t>
+      </w:r>
+      <w:r>
+        <w:t xml:space="preserve">Three of the </w:t>
+      </w:r>
+      <w:r>
+        <w:t xml:space="preserve">five </w:t>
+      </w:r>
+      <w:r>
+        <w:t xml:space="preserve">top schools </w:t>
+      </w:r>
+      <w:r>
+        <w:t>either have these characteristics or are very close.</w:t>
+      </w:r>
+    </w:p>
+    <w:p>
+      <w:pPr>
+        <w:tabs>
+          <w:tab w:val="left" w:pos="5193"/>
+        </w:tabs>
+      </w:pPr>
+    </w:p>
+    <w:p>
+      <w:pPr>
+        <w:pStyle w:val="ListParagraph"/>
+        <w:numPr>
+          <w:ilvl w:val="0"/>
+          <w:numId w:val="1"/>
+        </w:numPr>
+        <w:tabs>
+          <w:tab w:val="left" w:pos="5193"/>
+        </w:tabs>
+      </w:pPr>
+      <w:r>
+        <w:t xml:space="preserve">There is a significant number of students that are good at either </w:t>
+      </w:r>
+      <w:r>
+        <w:t xml:space="preserve">reading or maths. </w:t>
+      </w:r>
+      <w:r>
+        <w:t>All</w:t>
+      </w:r>
+      <w:r>
+        <w:t xml:space="preserve"> the summary tables that include </w:t>
+      </w:r>
+      <w:r>
+        <w:t xml:space="preserve">the </w:t>
+      </w:r>
+      <w:r>
+        <w:t>percentage passing math</w:t>
+      </w:r>
+      <w:r>
+        <w:t xml:space="preserve">, </w:t>
+      </w:r>
+      <w:r>
+        <w:t xml:space="preserve">reading or overall have a </w:t>
+      </w:r>
+      <w:r>
+        <w:t>7</w:t>
+      </w:r>
+      <w:r>
+        <w:t>% or more</w:t>
+      </w:r>
+      <w:r>
+        <w:t xml:space="preserve"> difference between the overall and </w:t>
+      </w:r>
+      <w:r>
+        <w:t>both</w:t>
+      </w:r>
+      <w:r>
+        <w:t xml:space="preserve"> reading </w:t>
+      </w:r>
+      <w:r>
+        <w:t>and</w:t>
+      </w:r>
+      <w:r>
+        <w:t xml:space="preserve"> </w:t>
+      </w:r>
+      <w:r>
+        <w:t xml:space="preserve">maths. The </w:t>
+      </w:r>
+      <w:r>
+        <w:t>bottom-performing</w:t>
+      </w:r>
+      <w:r>
+        <w:t xml:space="preserve"> schools have more extreme differences with </w:t>
+      </w:r>
+      <w:r>
+        <w:t xml:space="preserve">the top schools having a smaller gap. This is not ameliorated by </w:t>
+      </w:r>
+      <w:r>
+        <w:t>spending more per student</w:t>
+      </w:r>
+      <w:r>
+        <w:t xml:space="preserve"> which seems</w:t>
+      </w:r>
+      <w:r>
+        <w:t xml:space="preserve"> to have the largest difference</w:t>
+      </w:r>
+      <w:r>
+        <w:t xml:space="preserve">. The number of students at the school also seems to </w:t>
+      </w:r>
+      <w:r>
+        <w:t>affect</w:t>
+      </w:r>
+      <w:r>
+        <w:t xml:space="preserve"> this </w:t>
+      </w:r>
+      <w:r>
+        <w:t>difference.</w:t>
+      </w:r>
+      <w:r>
+        <w:t xml:space="preserve"> </w:t>
       </w:r>
     </w:p>
     <w:sectPr>
@@ -95,6 +443,100 @@
     </w:sectPr>
   </w:body>
 </w:document>
+</file>
+
+<file path=word/numbering.xml><?xml version="1.0" encoding="utf-8"?>
+<w:numbering xmlns:wpc="http://schemas.microsoft.com/office/word/2010/wordprocessingCanvas" xmlns:cx="http://schemas.microsoft.com/office/drawing/2014/chartex" xmlns:cx1="http://schemas.microsoft.com/office/drawing/2015/9/8/chartex" xmlns:cx2="http://schemas.microsoft.com/office/drawing/2015/10/21/chartex" xmlns:cx3="http://schemas.microsoft.com/office/drawing/2016/5/9/chartex" xmlns:cx4="http://schemas.microsoft.com/office/drawing/2016/5/10/chartex" xmlns:cx5="http://schemas.microsoft.com/office/drawing/2016/5/11/chartex" xmlns:cx6="http://schemas.microsoft.com/office/drawing/2016/5/12/chartex" xmlns:cx7="http://schemas.microsoft.com/office/drawing/2016/5/13/chartex" xmlns:cx8="http://schemas.microsoft.com/office/drawing/2016/5/14/chartex" xmlns:mc="http://schemas.openxmlformats.org/markup-compatibility/2006" xmlns:aink="http://schemas.microsoft.com/office/drawing/2016/ink" xmlns:am3d="http://schemas.microsoft.com/office/drawing/2017/model3d" xmlns:o="urn:schemas-microsoft-com:office:office" xmlns:oel="http://schemas.microsoft.com/office/2019/extlst" xmlns:r="http://schemas.openxmlformats.org/officeDocument/2006/relationships" xmlns:m="http://schemas.openxmlformats.org/officeDocument/2006/math" xmlns:v="urn:schemas-microsoft-com:vml" xmlns:wp14="http://schemas.microsoft.com/office/word/2010/wordprocessingDrawing" xmlns:wp="http://schemas.openxmlformats.org/drawingml/2006/wordprocessingDrawing" xmlns:w10="urn:schemas-microsoft-com:office:word" xmlns:w="http://schemas.openxmlformats.org/wordprocessingml/2006/main" xmlns:w14="http://schemas.microsoft.com/office/word/2010/wordml" xmlns:w15="http://schemas.microsoft.com/office/word/2012/wordml" xmlns:w16cex="http://schemas.microsoft.com/office/word/2018/wordml/cex" xmlns:w16cid="http://schemas.microsoft.com/office/word/2016/wordml/cid" xmlns:w16="http://schemas.microsoft.com/office/word/2018/wordml" xmlns:w16sdtdh="http://schemas.microsoft.com/office/word/2020/wordml/sdtdatahash" xmlns:w16se="http://schemas.microsoft.com/office/word/2015/wordml/symex" xmlns:wpg="http://schemas.microsoft.com/office/word/2010/wordprocessingGroup" xmlns:wpi="http://schemas.microsoft.com/office/word/2010/wordprocessingInk" xmlns:wne="http://schemas.microsoft.com/office/word/2006/wordml" xmlns:wps="http://schemas.microsoft.com/office/word/2010/wordprocessingShape" mc:Ignorable="w14 w15 w16se w16cid w16 w16cex w16sdtdh wp14">
+  <w:abstractNum w:abstractNumId="0" w15:restartNumberingAfterBreak="0">
+    <w:nsid w:val="032261F8"/>
+    <w:multiLevelType w:val="hybridMultilevel"/>
+    <w:tmpl w:val="8AFED3FE"/>
+    <w:lvl w:ilvl="0" w:tplc="0809000F">
+      <w:start w:val="1"/>
+      <w:numFmt w:val="decimal"/>
+      <w:lvlText w:val="%1."/>
+      <w:lvlJc w:val="left"/>
+      <w:pPr>
+        <w:ind w:left="720" w:hanging="360"/>
+      </w:pPr>
+    </w:lvl>
+    <w:lvl w:ilvl="1" w:tplc="08090019" w:tentative="1">
+      <w:start w:val="1"/>
+      <w:numFmt w:val="lowerLetter"/>
+      <w:lvlText w:val="%2."/>
+      <w:lvlJc w:val="left"/>
+      <w:pPr>
+        <w:ind w:left="1440" w:hanging="360"/>
+      </w:pPr>
+    </w:lvl>
+    <w:lvl w:ilvl="2" w:tplc="0809001B" w:tentative="1">
+      <w:start w:val="1"/>
+      <w:numFmt w:val="lowerRoman"/>
+      <w:lvlText w:val="%3."/>
+      <w:lvlJc w:val="right"/>
+      <w:pPr>
+        <w:ind w:left="2160" w:hanging="180"/>
+      </w:pPr>
+    </w:lvl>
+    <w:lvl w:ilvl="3" w:tplc="0809000F" w:tentative="1">
+      <w:start w:val="1"/>
+      <w:numFmt w:val="decimal"/>
+      <w:lvlText w:val="%4."/>
+      <w:lvlJc w:val="left"/>
+      <w:pPr>
+        <w:ind w:left="2880" w:hanging="360"/>
+      </w:pPr>
+    </w:lvl>
+    <w:lvl w:ilvl="4" w:tplc="08090019" w:tentative="1">
+      <w:start w:val="1"/>
+      <w:numFmt w:val="lowerLetter"/>
+      <w:lvlText w:val="%5."/>
+      <w:lvlJc w:val="left"/>
+      <w:pPr>
+        <w:ind w:left="3600" w:hanging="360"/>
+      </w:pPr>
+    </w:lvl>
+    <w:lvl w:ilvl="5" w:tplc="0809001B" w:tentative="1">
+      <w:start w:val="1"/>
+      <w:numFmt w:val="lowerRoman"/>
+      <w:lvlText w:val="%6."/>
+      <w:lvlJc w:val="right"/>
+      <w:pPr>
+        <w:ind w:left="4320" w:hanging="180"/>
+      </w:pPr>
+    </w:lvl>
+    <w:lvl w:ilvl="6" w:tplc="0809000F" w:tentative="1">
+      <w:start w:val="1"/>
+      <w:numFmt w:val="decimal"/>
+      <w:lvlText w:val="%7."/>
+      <w:lvlJc w:val="left"/>
+      <w:pPr>
+        <w:ind w:left="5040" w:hanging="360"/>
+      </w:pPr>
+    </w:lvl>
+    <w:lvl w:ilvl="7" w:tplc="08090019" w:tentative="1">
+      <w:start w:val="1"/>
+      <w:numFmt w:val="lowerLetter"/>
+      <w:lvlText w:val="%8."/>
+      <w:lvlJc w:val="left"/>
+      <w:pPr>
+        <w:ind w:left="5760" w:hanging="360"/>
+      </w:pPr>
+    </w:lvl>
+    <w:lvl w:ilvl="8" w:tplc="0809001B" w:tentative="1">
+      <w:start w:val="1"/>
+      <w:numFmt w:val="lowerRoman"/>
+      <w:lvlText w:val="%9."/>
+      <w:lvlJc w:val="right"/>
+      <w:pPr>
+        <w:ind w:left="6480" w:hanging="180"/>
+      </w:pPr>
+    </w:lvl>
+  </w:abstractNum>
+  <w:num w:numId="1" w16cid:durableId="852501315">
+    <w:abstractNumId w:val="0"/>
+  </w:num>
+</w:numbering>
 </file>
 
 <file path=word/styles.xml><?xml version="1.0" encoding="utf-8"?>
@@ -494,6 +936,27 @@
     <w:name w:val="Normal"/>
     <w:qFormat/>
   </w:style>
+  <w:style w:type="paragraph" w:styleId="Heading1">
+    <w:name w:val="heading 1"/>
+    <w:basedOn w:val="Normal"/>
+    <w:next w:val="Normal"/>
+    <w:link w:val="Heading1Char"/>
+    <w:uiPriority w:val="9"/>
+    <w:qFormat/>
+    <w:rsid w:val="000C5287"/>
+    <w:pPr>
+      <w:keepNext/>
+      <w:keepLines/>
+      <w:spacing w:before="240"/>
+      <w:outlineLvl w:val="0"/>
+    </w:pPr>
+    <w:rPr>
+      <w:rFonts w:asciiTheme="majorHAnsi" w:eastAsiaTheme="majorEastAsia" w:hAnsiTheme="majorHAnsi" w:cstheme="majorBidi"/>
+      <w:color w:val="2F5496" w:themeColor="accent1" w:themeShade="BF"/>
+      <w:sz w:val="32"/>
+      <w:szCs w:val="32"/>
+    </w:rPr>
+  </w:style>
   <w:style w:type="character" w:default="1" w:styleId="DefaultParagraphFont">
     <w:name w:val="Default Paragraph Font"/>
     <w:uiPriority w:val="1"/>
@@ -520,6 +983,63 @@
     <w:uiPriority w:val="99"/>
     <w:semiHidden/>
     <w:unhideWhenUsed/>
+  </w:style>
+  <w:style w:type="character" w:customStyle="1" w:styleId="Heading1Char">
+    <w:name w:val="Heading 1 Char"/>
+    <w:basedOn w:val="DefaultParagraphFont"/>
+    <w:link w:val="Heading1"/>
+    <w:uiPriority w:val="9"/>
+    <w:rsid w:val="000C5287"/>
+    <w:rPr>
+      <w:rFonts w:asciiTheme="majorHAnsi" w:eastAsiaTheme="majorEastAsia" w:hAnsiTheme="majorHAnsi" w:cstheme="majorBidi"/>
+      <w:color w:val="2F5496" w:themeColor="accent1" w:themeShade="BF"/>
+      <w:sz w:val="32"/>
+      <w:szCs w:val="32"/>
+    </w:rPr>
+  </w:style>
+  <w:style w:type="paragraph" w:styleId="Title">
+    <w:name w:val="Title"/>
+    <w:basedOn w:val="Normal"/>
+    <w:next w:val="Normal"/>
+    <w:link w:val="TitleChar"/>
+    <w:uiPriority w:val="10"/>
+    <w:qFormat/>
+    <w:rsid w:val="000C5287"/>
+    <w:pPr>
+      <w:contextualSpacing/>
+    </w:pPr>
+    <w:rPr>
+      <w:rFonts w:asciiTheme="majorHAnsi" w:eastAsiaTheme="majorEastAsia" w:hAnsiTheme="majorHAnsi" w:cstheme="majorBidi"/>
+      <w:spacing w:val="-10"/>
+      <w:kern w:val="28"/>
+      <w:sz w:val="56"/>
+      <w:szCs w:val="56"/>
+    </w:rPr>
+  </w:style>
+  <w:style w:type="character" w:customStyle="1" w:styleId="TitleChar">
+    <w:name w:val="Title Char"/>
+    <w:basedOn w:val="DefaultParagraphFont"/>
+    <w:link w:val="Title"/>
+    <w:uiPriority w:val="10"/>
+    <w:rsid w:val="000C5287"/>
+    <w:rPr>
+      <w:rFonts w:asciiTheme="majorHAnsi" w:eastAsiaTheme="majorEastAsia" w:hAnsiTheme="majorHAnsi" w:cstheme="majorBidi"/>
+      <w:spacing w:val="-10"/>
+      <w:kern w:val="28"/>
+      <w:sz w:val="56"/>
+      <w:szCs w:val="56"/>
+    </w:rPr>
+  </w:style>
+  <w:style w:type="paragraph" w:styleId="ListParagraph">
+    <w:name w:val="List Paragraph"/>
+    <w:basedOn w:val="Normal"/>
+    <w:uiPriority w:val="34"/>
+    <w:qFormat/>
+    <w:rsid w:val="00F9493C"/>
+    <w:pPr>
+      <w:ind w:left="720"/>
+      <w:contextualSpacing/>
+    </w:pPr>
   </w:style>
 </w:styles>
 </file>

</xml_diff>